<commit_message>
add user story 38 and 39 wrote by Zhe Sun and correct some bugs in the main document to generate the complete output message, add a isWithinXXDays function in class CalculateAge
</commit_message>
<xml_diff>
--- a/Documents/Sprint3Report.docx
+++ b/Documents/Sprint3Report.docx
@@ -4,7 +4,7 @@
   <w:body>
     <w:p>
       <w:pPr>
-        <w:pStyle w:val="Title"/>
+        <w:pStyle w:val="a3"/>
         <w:jc w:val="center"/>
         <w:rPr>
           <w:b/>
@@ -52,12 +52,12 @@
           <w:bCs/>
           <w:lang w:eastAsia="zh-CN"/>
         </w:rPr>
-        <w:t>2</w:t>
-      </w:r>
-    </w:p>
-    <w:p>
-      <w:pPr>
-        <w:pStyle w:val="Subtitle"/>
+        <w:t>3</w:t>
+      </w:r>
+    </w:p>
+    <w:p>
+      <w:pPr>
+        <w:pStyle w:val="a5"/>
         <w:numPr>
           <w:ilvl w:val="0"/>
           <w:numId w:val="1"/>
@@ -76,476 +76,390 @@
         </w:rPr>
         <w:t>Input file:</w:t>
       </w:r>
-    </w:p>
-    <w:p>
-      <w:pPr>
-        <w:rPr>
-          <w:lang w:eastAsia="zh-CN"/>
-        </w:rPr>
-      </w:pPr>
-      <w:r>
-        <w:rPr>
-          <w:rFonts w:hint="eastAsia"/>
-          <w:lang w:eastAsia="zh-CN"/>
-        </w:rPr>
-        <w:t>Not</w:t>
-      </w:r>
-      <w:r>
-        <w:rPr>
-          <w:lang w:eastAsia="zh-CN"/>
-        </w:rPr>
-        <w:t>e: for now, our program is using multiple input file, so it is able to test all the user stories.</w:t>
-      </w:r>
-    </w:p>
-    <w:p>
-      <w:pPr>
-        <w:rPr>
-          <w:lang w:eastAsia="zh-CN"/>
-        </w:rPr>
-      </w:pPr>
-    </w:p>
-    <w:p>
-      <w:pPr>
-        <w:rPr>
-          <w:lang w:eastAsia="zh-CN"/>
-        </w:rPr>
-      </w:pPr>
-      <w:r>
-        <w:rPr>
-          <w:lang w:eastAsia="zh-CN"/>
-        </w:rPr>
-        <w:t>For the user stories 1, 2, 3, 5, 6, 7, 8, 9,10, the test file is “</w:t>
-      </w:r>
-      <w:proofErr w:type="spellStart"/>
-      <w:r>
-        <w:rPr>
-          <w:lang w:eastAsia="zh-CN"/>
-        </w:rPr>
-        <w:t>TestGEDCOM.ged</w:t>
-      </w:r>
-      <w:proofErr w:type="spellEnd"/>
-      <w:r>
-        <w:rPr>
-          <w:lang w:eastAsia="zh-CN"/>
-        </w:rPr>
-        <w:t>”.</w:t>
-      </w:r>
-    </w:p>
-    <w:p>
-      <w:pPr>
-        <w:rPr>
-          <w:lang w:eastAsia="zh-CN"/>
-        </w:rPr>
-      </w:pPr>
-      <w:r>
-        <w:rPr>
-          <w:lang w:eastAsia="zh-CN"/>
-        </w:rPr>
-        <w:t xml:space="preserve">For the user stories </w:t>
-      </w:r>
-      <w:r>
-        <w:rPr>
-          <w:lang w:eastAsia="zh-CN"/>
-        </w:rPr>
-        <w:t>4, the test file is “</w:t>
-      </w:r>
-      <w:proofErr w:type="spellStart"/>
-      <w:r>
-        <w:rPr>
-          <w:lang w:eastAsia="zh-CN"/>
-        </w:rPr>
-        <w:t>testOne.ged</w:t>
-      </w:r>
-      <w:proofErr w:type="spellEnd"/>
-      <w:r>
-        <w:rPr>
-          <w:lang w:eastAsia="zh-CN"/>
-        </w:rPr>
-        <w:t>”. This file is also able to test the user stories 1, 3, 5, 6, 7, 8.</w:t>
-      </w:r>
-    </w:p>
-    <w:p>
-      <w:pPr>
-        <w:rPr>
-          <w:lang w:eastAsia="zh-CN"/>
-        </w:rPr>
-      </w:pPr>
-      <w:r>
-        <w:rPr>
-          <w:lang w:eastAsia="zh-CN"/>
-        </w:rPr>
-        <w:t xml:space="preserve">For the user stories </w:t>
-      </w:r>
-      <w:r>
-        <w:rPr>
-          <w:lang w:eastAsia="zh-CN"/>
-        </w:rPr>
-        <w:t xml:space="preserve">11, 12, </w:t>
-      </w:r>
-      <w:r>
-        <w:rPr>
-          <w:lang w:eastAsia="zh-CN"/>
-        </w:rPr>
-        <w:t>13,</w:t>
-      </w:r>
-      <w:r>
-        <w:rPr>
-          <w:lang w:eastAsia="zh-CN"/>
-        </w:rPr>
-        <w:t xml:space="preserve"> </w:t>
-      </w:r>
-      <w:r>
-        <w:rPr>
-          <w:lang w:eastAsia="zh-CN"/>
-        </w:rPr>
-        <w:t xml:space="preserve">14, </w:t>
-      </w:r>
-      <w:r>
-        <w:rPr>
-          <w:lang w:eastAsia="zh-CN"/>
-        </w:rPr>
-        <w:t xml:space="preserve">16, </w:t>
-      </w:r>
-      <w:r>
-        <w:rPr>
-          <w:lang w:eastAsia="zh-CN"/>
-        </w:rPr>
-        <w:t>the test file is “</w:t>
-      </w:r>
-      <w:proofErr w:type="spellStart"/>
-      <w:r>
-        <w:rPr>
-          <w:lang w:eastAsia="zh-CN"/>
-        </w:rPr>
-        <w:t>test</w:t>
-      </w:r>
-      <w:r>
-        <w:rPr>
-          <w:lang w:eastAsia="zh-CN"/>
-        </w:rPr>
-        <w:t>O</w:t>
-      </w:r>
-      <w:r>
-        <w:rPr>
-          <w:lang w:eastAsia="zh-CN"/>
-        </w:rPr>
-        <w:t>ne.ged</w:t>
-      </w:r>
-      <w:proofErr w:type="spellEnd"/>
-      <w:r>
-        <w:rPr>
-          <w:lang w:eastAsia="zh-CN"/>
-        </w:rPr>
-        <w:t>”, this test file is also able to test the user stories 1, 3, 4, 5, 6, 7, 8.</w:t>
-      </w:r>
-    </w:p>
-    <w:p>
-      <w:pPr>
-        <w:rPr>
-          <w:lang w:eastAsia="zh-CN"/>
-        </w:rPr>
-      </w:pPr>
-      <w:r>
-        <w:rPr>
-          <w:rFonts w:hint="eastAsia"/>
-          <w:lang w:eastAsia="zh-CN"/>
-        </w:rPr>
-        <w:t>For</w:t>
-      </w:r>
-      <w:r>
-        <w:rPr>
-          <w:lang w:eastAsia="zh-CN"/>
-        </w:rPr>
-        <w:t xml:space="preserve"> the </w:t>
-      </w:r>
-      <w:proofErr w:type="spellStart"/>
-      <w:r>
-        <w:rPr>
-          <w:lang w:eastAsia="zh-CN"/>
-        </w:rPr>
-        <w:t>suer</w:t>
-      </w:r>
-      <w:proofErr w:type="spellEnd"/>
-      <w:r>
-        <w:rPr>
-          <w:lang w:eastAsia="zh-CN"/>
-        </w:rPr>
-        <w:t xml:space="preserve"> stories 15, the test file is “testUS15.ged”.</w:t>
-      </w:r>
-    </w:p>
-    <w:p>
-      <w:pPr>
-        <w:rPr>
-          <w:lang w:eastAsia="zh-CN"/>
-        </w:rPr>
-      </w:pPr>
-      <w:r>
-        <w:rPr>
-          <w:lang w:eastAsia="zh-CN"/>
-        </w:rPr>
-        <w:t>For the user stories 17, the test file is “UserStory17.ged</w:t>
-      </w:r>
-      <w:r>
-        <w:rPr>
-          <w:lang w:eastAsia="zh-CN"/>
-        </w:rPr>
-        <w:t xml:space="preserve"> </w:t>
-      </w:r>
-      <w:r>
-        <w:rPr>
-          <w:lang w:eastAsia="zh-CN"/>
-        </w:rPr>
-        <w:t>this test file is also able to test the user stories 2, 11, 10.</w:t>
-      </w:r>
-    </w:p>
-    <w:p>
-      <w:pPr>
-        <w:rPr>
-          <w:lang w:eastAsia="zh-CN"/>
-        </w:rPr>
-      </w:pPr>
-      <w:r>
-        <w:rPr>
-          <w:lang w:eastAsia="zh-CN"/>
-        </w:rPr>
-        <w:t xml:space="preserve">For the user stories 18, </w:t>
-      </w:r>
-      <w:proofErr w:type="gramStart"/>
-      <w:r>
-        <w:rPr>
-          <w:lang w:eastAsia="zh-CN"/>
-        </w:rPr>
-        <w:t>20,  the</w:t>
-      </w:r>
-      <w:proofErr w:type="gramEnd"/>
-      <w:r>
-        <w:rPr>
-          <w:lang w:eastAsia="zh-CN"/>
-        </w:rPr>
-        <w:t xml:space="preserve"> test file is “US18.ged”, this test file is also able to test the user stories 1, 2, 3, 5, 6, 8, 9, 10, 11, 12, 19, 20.</w:t>
-      </w:r>
-    </w:p>
-    <w:p>
-      <w:pPr>
-        <w:rPr>
-          <w:lang w:eastAsia="zh-CN"/>
-        </w:rPr>
-      </w:pPr>
-      <w:r>
-        <w:rPr>
-          <w:lang w:eastAsia="zh-CN"/>
-        </w:rPr>
-        <w:t>For the test file “</w:t>
-      </w:r>
-      <w:proofErr w:type="spellStart"/>
-      <w:r>
-        <w:rPr>
-          <w:lang w:eastAsia="zh-CN"/>
-        </w:rPr>
-        <w:t>testTwo.ged</w:t>
-      </w:r>
-      <w:proofErr w:type="spellEnd"/>
-      <w:r>
-        <w:rPr>
-          <w:lang w:eastAsia="zh-CN"/>
-        </w:rPr>
-        <w:t>” It is able to test the user stories 1, 3, 4, 5, 6, 7, 8, 9, 11, 12, 19</w:t>
-      </w:r>
-      <w:r>
-        <w:rPr>
-          <w:lang w:eastAsia="zh-CN"/>
-        </w:rPr>
-        <w:t>,</w:t>
-      </w:r>
-      <w:r>
-        <w:rPr>
-          <w:lang w:eastAsia="zh-CN"/>
-        </w:rPr>
-        <w:t xml:space="preserve"> 20</w:t>
-      </w:r>
-      <w:r>
-        <w:rPr>
-          <w:lang w:eastAsia="zh-CN"/>
-        </w:rPr>
-        <w:t>, 21.</w:t>
-      </w:r>
-    </w:p>
-    <w:p>
-      <w:pPr>
-        <w:rPr>
-          <w:lang w:eastAsia="zh-CN"/>
-        </w:rPr>
-      </w:pPr>
-      <w:r>
-        <w:rPr>
-          <w:lang w:eastAsia="zh-CN"/>
-        </w:rPr>
-        <w:t>For the user story 22, the test file is “test22.ged”.</w:t>
-      </w:r>
-    </w:p>
-    <w:p>
-      <w:pPr>
-        <w:rPr>
-          <w:lang w:eastAsia="zh-CN"/>
-        </w:rPr>
-      </w:pPr>
-      <w:r>
-        <w:rPr>
-          <w:lang w:eastAsia="zh-CN"/>
-        </w:rPr>
-        <w:t>For the user story 23, the test file is “test23True.ged”.</w:t>
-      </w:r>
-    </w:p>
-    <w:p>
-      <w:pPr>
-        <w:rPr>
-          <w:lang w:eastAsia="zh-CN"/>
-        </w:rPr>
-      </w:pPr>
-      <w:r>
-        <w:rPr>
-          <w:lang w:eastAsia="zh-CN"/>
-        </w:rPr>
-        <w:t>For the user story 2</w:t>
-      </w:r>
-      <w:r>
-        <w:rPr>
-          <w:lang w:eastAsia="zh-CN"/>
-        </w:rPr>
-        <w:t>4</w:t>
-      </w:r>
-      <w:r>
-        <w:rPr>
-          <w:lang w:eastAsia="zh-CN"/>
-        </w:rPr>
-        <w:t>, the test file is “US2</w:t>
-      </w:r>
-      <w:r>
-        <w:rPr>
-          <w:lang w:eastAsia="zh-CN"/>
-        </w:rPr>
-        <w:t>4</w:t>
-      </w:r>
-      <w:r>
-        <w:rPr>
-          <w:lang w:eastAsia="zh-CN"/>
-        </w:rPr>
-        <w:t>.ged”.</w:t>
-      </w:r>
-    </w:p>
-    <w:p>
-      <w:pPr>
-        <w:rPr>
-          <w:lang w:eastAsia="zh-CN"/>
-        </w:rPr>
-      </w:pPr>
-      <w:r>
-        <w:rPr>
-          <w:lang w:eastAsia="zh-CN"/>
-        </w:rPr>
-        <w:t>For the user story 25, the test file is “US25.ged”.</w:t>
-      </w:r>
-    </w:p>
-    <w:p>
-      <w:pPr>
-        <w:rPr>
-          <w:lang w:eastAsia="zh-CN"/>
-        </w:rPr>
-      </w:pPr>
-      <w:r>
-        <w:rPr>
-          <w:lang w:eastAsia="zh-CN"/>
-        </w:rPr>
-        <w:t>For the user story 2</w:t>
-      </w:r>
-      <w:r>
-        <w:rPr>
-          <w:lang w:eastAsia="zh-CN"/>
-        </w:rPr>
-        <w:t>6</w:t>
-      </w:r>
-      <w:r>
-        <w:rPr>
-          <w:lang w:eastAsia="zh-CN"/>
-        </w:rPr>
-        <w:t>, the test file is “US2</w:t>
-      </w:r>
-      <w:r>
-        <w:rPr>
-          <w:lang w:eastAsia="zh-CN"/>
-        </w:rPr>
-        <w:t>6</w:t>
-      </w:r>
-      <w:r>
-        <w:rPr>
-          <w:lang w:eastAsia="zh-CN"/>
-        </w:rPr>
-        <w:t>.ged”.</w:t>
-      </w:r>
-    </w:p>
-    <w:p>
-      <w:pPr>
-        <w:rPr>
-          <w:lang w:eastAsia="zh-CN"/>
-        </w:rPr>
-      </w:pPr>
-      <w:r>
-        <w:rPr>
-          <w:lang w:eastAsia="zh-CN"/>
-        </w:rPr>
-        <w:t>For the user story 27, the test file is “US27.ged”.</w:t>
-      </w:r>
-    </w:p>
-    <w:p>
-      <w:pPr>
-        <w:rPr>
-          <w:lang w:eastAsia="zh-CN"/>
-        </w:rPr>
-      </w:pPr>
-      <w:r>
-        <w:rPr>
-          <w:lang w:eastAsia="zh-CN"/>
-        </w:rPr>
-        <w:t>For the user story 28, the test file is “US28.ged”.</w:t>
-      </w:r>
-    </w:p>
-    <w:p>
-      <w:pPr>
-        <w:rPr>
-          <w:lang w:eastAsia="zh-CN"/>
-        </w:rPr>
-      </w:pPr>
-      <w:r>
-        <w:rPr>
-          <w:lang w:eastAsia="zh-CN"/>
-        </w:rPr>
-        <w:t>For the user story 2</w:t>
-      </w:r>
-      <w:r>
-        <w:rPr>
-          <w:lang w:eastAsia="zh-CN"/>
-        </w:rPr>
-        <w:t>9, 30</w:t>
-      </w:r>
-      <w:r>
-        <w:rPr>
-          <w:lang w:eastAsia="zh-CN"/>
-        </w:rPr>
-        <w:t>, the test file is “U</w:t>
-      </w:r>
-      <w:r>
-        <w:rPr>
-          <w:lang w:eastAsia="zh-CN"/>
-        </w:rPr>
-        <w:t>S19</w:t>
-      </w:r>
       <w:bookmarkStart w:id="0" w:name="_GoBack"/>
       <w:bookmarkEnd w:id="0"/>
-      <w:r>
-        <w:rPr>
-          <w:lang w:eastAsia="zh-CN"/>
-        </w:rPr>
-        <w:t>.ged”.</w:t>
+    </w:p>
+    <w:p>
+      <w:pPr>
+        <w:rPr>
+          <w:lang w:eastAsia="zh-CN"/>
+        </w:rPr>
+      </w:pPr>
+      <w:r>
+        <w:rPr>
+          <w:rFonts w:hint="eastAsia"/>
+          <w:lang w:eastAsia="zh-CN"/>
+        </w:rPr>
+        <w:t>Not</w:t>
+      </w:r>
+      <w:r>
+        <w:rPr>
+          <w:lang w:eastAsia="zh-CN"/>
+        </w:rPr>
+        <w:t>e: for now, our program is using multiple input file, so it is able to test all the user stories.</w:t>
+      </w:r>
+    </w:p>
+    <w:p>
+      <w:pPr>
+        <w:rPr>
+          <w:lang w:eastAsia="zh-CN"/>
+        </w:rPr>
+      </w:pPr>
+    </w:p>
+    <w:p>
+      <w:pPr>
+        <w:rPr>
+          <w:lang w:eastAsia="zh-CN"/>
+        </w:rPr>
+      </w:pPr>
+      <w:r>
+        <w:rPr>
+          <w:lang w:eastAsia="zh-CN"/>
+        </w:rPr>
+        <w:t>For the user stories 1, 2, 3, 5, 6, 7, 8, 9,10, the test file is “</w:t>
+      </w:r>
+      <w:proofErr w:type="spellStart"/>
+      <w:r>
+        <w:rPr>
+          <w:lang w:eastAsia="zh-CN"/>
+        </w:rPr>
+        <w:t>TestGEDCOM.ged</w:t>
+      </w:r>
+      <w:proofErr w:type="spellEnd"/>
+      <w:r>
+        <w:rPr>
+          <w:lang w:eastAsia="zh-CN"/>
+        </w:rPr>
+        <w:t>”.</w:t>
+      </w:r>
+    </w:p>
+    <w:p>
+      <w:pPr>
+        <w:rPr>
+          <w:lang w:eastAsia="zh-CN"/>
+        </w:rPr>
+      </w:pPr>
+      <w:r>
+        <w:rPr>
+          <w:lang w:eastAsia="zh-CN"/>
+        </w:rPr>
+        <w:t xml:space="preserve">For the user stories </w:t>
+      </w:r>
+      <w:r>
+        <w:rPr>
+          <w:lang w:eastAsia="zh-CN"/>
+        </w:rPr>
+        <w:t>4, the test file is “</w:t>
+      </w:r>
+      <w:proofErr w:type="spellStart"/>
+      <w:r>
+        <w:rPr>
+          <w:lang w:eastAsia="zh-CN"/>
+        </w:rPr>
+        <w:t>testOne.ged</w:t>
+      </w:r>
+      <w:proofErr w:type="spellEnd"/>
+      <w:r>
+        <w:rPr>
+          <w:lang w:eastAsia="zh-CN"/>
+        </w:rPr>
+        <w:t>”. This file is also able to test the user stories 1, 3, 5, 6, 7, 8.</w:t>
+      </w:r>
+    </w:p>
+    <w:p>
+      <w:pPr>
+        <w:rPr>
+          <w:lang w:eastAsia="zh-CN"/>
+        </w:rPr>
+      </w:pPr>
+      <w:r>
+        <w:rPr>
+          <w:lang w:eastAsia="zh-CN"/>
+        </w:rPr>
+        <w:t xml:space="preserve">For the user stories </w:t>
+      </w:r>
+      <w:r>
+        <w:rPr>
+          <w:lang w:eastAsia="zh-CN"/>
+        </w:rPr>
+        <w:t xml:space="preserve">11, 12, </w:t>
+      </w:r>
+      <w:r>
+        <w:rPr>
+          <w:lang w:eastAsia="zh-CN"/>
+        </w:rPr>
+        <w:t>13,</w:t>
+      </w:r>
+      <w:r>
+        <w:rPr>
+          <w:lang w:eastAsia="zh-CN"/>
+        </w:rPr>
+        <w:t xml:space="preserve"> </w:t>
+      </w:r>
+      <w:r>
+        <w:rPr>
+          <w:lang w:eastAsia="zh-CN"/>
+        </w:rPr>
+        <w:t xml:space="preserve">14, </w:t>
+      </w:r>
+      <w:r>
+        <w:rPr>
+          <w:lang w:eastAsia="zh-CN"/>
+        </w:rPr>
+        <w:t xml:space="preserve">16, </w:t>
+      </w:r>
+      <w:r>
+        <w:rPr>
+          <w:lang w:eastAsia="zh-CN"/>
+        </w:rPr>
+        <w:t>the test file is “</w:t>
+      </w:r>
+      <w:proofErr w:type="spellStart"/>
+      <w:r>
+        <w:rPr>
+          <w:lang w:eastAsia="zh-CN"/>
+        </w:rPr>
+        <w:t>test</w:t>
+      </w:r>
+      <w:r>
+        <w:rPr>
+          <w:lang w:eastAsia="zh-CN"/>
+        </w:rPr>
+        <w:t>O</w:t>
+      </w:r>
+      <w:r>
+        <w:rPr>
+          <w:lang w:eastAsia="zh-CN"/>
+        </w:rPr>
+        <w:t>ne.ged</w:t>
+      </w:r>
+      <w:proofErr w:type="spellEnd"/>
+      <w:r>
+        <w:rPr>
+          <w:lang w:eastAsia="zh-CN"/>
+        </w:rPr>
+        <w:t>”, this test file is also able to test the user stories 1, 3, 4, 5, 6, 7, 8.</w:t>
+      </w:r>
+    </w:p>
+    <w:p>
+      <w:pPr>
+        <w:rPr>
+          <w:lang w:eastAsia="zh-CN"/>
+        </w:rPr>
+      </w:pPr>
+      <w:r>
+        <w:rPr>
+          <w:rFonts w:hint="eastAsia"/>
+          <w:lang w:eastAsia="zh-CN"/>
+        </w:rPr>
+        <w:t>For</w:t>
+      </w:r>
+      <w:r>
+        <w:rPr>
+          <w:lang w:eastAsia="zh-CN"/>
+        </w:rPr>
+        <w:t xml:space="preserve"> the </w:t>
+      </w:r>
+      <w:proofErr w:type="spellStart"/>
+      <w:r>
+        <w:rPr>
+          <w:lang w:eastAsia="zh-CN"/>
+        </w:rPr>
+        <w:t>suer</w:t>
+      </w:r>
+      <w:proofErr w:type="spellEnd"/>
+      <w:r>
+        <w:rPr>
+          <w:lang w:eastAsia="zh-CN"/>
+        </w:rPr>
+        <w:t xml:space="preserve"> stories 15, the test file is “testUS15.ged”.</w:t>
+      </w:r>
+    </w:p>
+    <w:p>
+      <w:pPr>
+        <w:rPr>
+          <w:lang w:eastAsia="zh-CN"/>
+        </w:rPr>
+      </w:pPr>
+      <w:r>
+        <w:rPr>
+          <w:lang w:eastAsia="zh-CN"/>
+        </w:rPr>
+        <w:t>For the user stories 17, the test file is “UserStory17.ged</w:t>
+      </w:r>
+      <w:r>
+        <w:rPr>
+          <w:lang w:eastAsia="zh-CN"/>
+        </w:rPr>
+        <w:t xml:space="preserve"> </w:t>
+      </w:r>
+      <w:r>
+        <w:rPr>
+          <w:lang w:eastAsia="zh-CN"/>
+        </w:rPr>
+        <w:t>this test file is also able to test the user stories 2, 11, 10.</w:t>
+      </w:r>
+    </w:p>
+    <w:p>
+      <w:pPr>
+        <w:rPr>
+          <w:lang w:eastAsia="zh-CN"/>
+        </w:rPr>
+      </w:pPr>
+      <w:r>
+        <w:rPr>
+          <w:lang w:eastAsia="zh-CN"/>
+        </w:rPr>
+        <w:t>For the user stories 18, 20,  the test file is “US18.ged”, this test file is also able to test the user stories 1, 2, 3, 5, 6, 8, 9, 10, 11, 12, 19, 20.</w:t>
+      </w:r>
+    </w:p>
+    <w:p>
+      <w:pPr>
+        <w:rPr>
+          <w:lang w:eastAsia="zh-CN"/>
+        </w:rPr>
+      </w:pPr>
+      <w:r>
+        <w:rPr>
+          <w:lang w:eastAsia="zh-CN"/>
+        </w:rPr>
+        <w:t>For the test file “</w:t>
+      </w:r>
+      <w:proofErr w:type="spellStart"/>
+      <w:r>
+        <w:rPr>
+          <w:lang w:eastAsia="zh-CN"/>
+        </w:rPr>
+        <w:t>testTwo.ged</w:t>
+      </w:r>
+      <w:proofErr w:type="spellEnd"/>
+      <w:r>
+        <w:rPr>
+          <w:lang w:eastAsia="zh-CN"/>
+        </w:rPr>
+        <w:t>” It is able to test the user stories 1, 3, 4, 5, 6, 7, 8, 9, 11, 12, 19</w:t>
+      </w:r>
+      <w:r>
+        <w:rPr>
+          <w:lang w:eastAsia="zh-CN"/>
+        </w:rPr>
+        <w:t>,</w:t>
+      </w:r>
+      <w:r>
+        <w:rPr>
+          <w:lang w:eastAsia="zh-CN"/>
+        </w:rPr>
+        <w:t xml:space="preserve"> 20</w:t>
+      </w:r>
+      <w:r>
+        <w:rPr>
+          <w:lang w:eastAsia="zh-CN"/>
+        </w:rPr>
+        <w:t>, 21.</w:t>
+      </w:r>
+    </w:p>
+    <w:p>
+      <w:pPr>
+        <w:rPr>
+          <w:lang w:eastAsia="zh-CN"/>
+        </w:rPr>
+      </w:pPr>
+      <w:r>
+        <w:rPr>
+          <w:lang w:eastAsia="zh-CN"/>
+        </w:rPr>
+        <w:t>For the user story 22, the test file is “test22.ged”.</w:t>
+      </w:r>
+    </w:p>
+    <w:p>
+      <w:pPr>
+        <w:rPr>
+          <w:lang w:eastAsia="zh-CN"/>
+        </w:rPr>
+      </w:pPr>
+      <w:r>
+        <w:rPr>
+          <w:lang w:eastAsia="zh-CN"/>
+        </w:rPr>
+        <w:t>For the user story 23, the test file is “test23True.ged”.</w:t>
+      </w:r>
+    </w:p>
+    <w:p>
+      <w:pPr>
+        <w:rPr>
+          <w:lang w:eastAsia="zh-CN"/>
+        </w:rPr>
+      </w:pPr>
+      <w:r>
+        <w:rPr>
+          <w:lang w:eastAsia="zh-CN"/>
+        </w:rPr>
+        <w:t>For the user story 24, the test file is “US24.ged”.</w:t>
+      </w:r>
+    </w:p>
+    <w:p>
+      <w:pPr>
+        <w:rPr>
+          <w:lang w:eastAsia="zh-CN"/>
+        </w:rPr>
+      </w:pPr>
+      <w:r>
+        <w:rPr>
+          <w:lang w:eastAsia="zh-CN"/>
+        </w:rPr>
+        <w:t>For the user story 25, the test file is “US25.ged”.</w:t>
+      </w:r>
+    </w:p>
+    <w:p>
+      <w:pPr>
+        <w:rPr>
+          <w:lang w:eastAsia="zh-CN"/>
+        </w:rPr>
+      </w:pPr>
+      <w:r>
+        <w:rPr>
+          <w:lang w:eastAsia="zh-CN"/>
+        </w:rPr>
+        <w:t>For the user story 26, the test file is “US26.ged”.</w:t>
+      </w:r>
+    </w:p>
+    <w:p>
+      <w:pPr>
+        <w:rPr>
+          <w:lang w:eastAsia="zh-CN"/>
+        </w:rPr>
+      </w:pPr>
+      <w:r>
+        <w:rPr>
+          <w:lang w:eastAsia="zh-CN"/>
+        </w:rPr>
+        <w:t>For the user story 27, the test file is “US27.ged”.</w:t>
+      </w:r>
+    </w:p>
+    <w:p>
+      <w:pPr>
+        <w:rPr>
+          <w:lang w:eastAsia="zh-CN"/>
+        </w:rPr>
+      </w:pPr>
+      <w:r>
+        <w:rPr>
+          <w:lang w:eastAsia="zh-CN"/>
+        </w:rPr>
+        <w:t>For the user story 28, the test file is “US28.ged”.</w:t>
+      </w:r>
+    </w:p>
+    <w:p>
+      <w:pPr>
+        <w:rPr>
+          <w:lang w:eastAsia="zh-CN"/>
+        </w:rPr>
+      </w:pPr>
+      <w:r>
+        <w:rPr>
+          <w:lang w:eastAsia="zh-CN"/>
+        </w:rPr>
+        <w:t>For the user story 29, 30, the test file is “US19.ged”.</w:t>
       </w:r>
     </w:p>
     <w:p>
@@ -597,7 +511,7 @@
     </w:p>
     <w:p>
       <w:pPr>
-        <w:pStyle w:val="Subtitle"/>
+        <w:pStyle w:val="a5"/>
         <w:numPr>
           <w:ilvl w:val="0"/>
           <w:numId w:val="1"/>
@@ -798,23 +712,13 @@
           <w:shd w:val="pct15" w:color="auto" w:fill="FFFFFF"/>
         </w:rPr>
       </w:pPr>
-      <w:proofErr w:type="gramStart"/>
-      <w:r>
-        <w:rPr>
-          <w:sz w:val="20"/>
-          <w:szCs w:val="20"/>
-          <w:shd w:val="pct15" w:color="auto" w:fill="FFFFFF"/>
-        </w:rPr>
-        <w:t>|  ID</w:t>
-      </w:r>
-      <w:proofErr w:type="gramEnd"/>
-      <w:r>
-        <w:rPr>
-          <w:sz w:val="20"/>
-          <w:szCs w:val="20"/>
-          <w:shd w:val="pct15" w:color="auto" w:fill="FFFFFF"/>
-        </w:rPr>
-        <w:t xml:space="preserve">   |  Name                       |  Gender  |  Birthday    |  Age  |  Alive  |  Death       |  Child  |  Spouse  |</w:t>
+      <w:r>
+        <w:rPr>
+          <w:sz w:val="20"/>
+          <w:szCs w:val="20"/>
+          <w:shd w:val="pct15" w:color="auto" w:fill="FFFFFF"/>
+        </w:rPr>
+        <w:t>|  ID   |  Name                       |  Gender  |  Birthday    |  Age  |  Alive  |  Death       |  Child  |  Spouse  |</w:t>
       </w:r>
     </w:p>
     <w:p>
@@ -842,23 +746,13 @@
           <w:shd w:val="pct15" w:color="auto" w:fill="FFFFFF"/>
         </w:rPr>
       </w:pPr>
-      <w:proofErr w:type="gramStart"/>
-      <w:r>
-        <w:rPr>
-          <w:sz w:val="20"/>
-          <w:szCs w:val="20"/>
-          <w:shd w:val="pct15" w:color="auto" w:fill="FFFFFF"/>
-        </w:rPr>
-        <w:t>|  I</w:t>
-      </w:r>
-      <w:proofErr w:type="gramEnd"/>
-      <w:r>
-        <w:rPr>
-          <w:sz w:val="20"/>
-          <w:szCs w:val="20"/>
-          <w:shd w:val="pct15" w:color="auto" w:fill="FFFFFF"/>
-        </w:rPr>
-        <w:t>1   |  Pablo /</w:t>
+      <w:r>
+        <w:rPr>
+          <w:sz w:val="20"/>
+          <w:szCs w:val="20"/>
+          <w:shd w:val="pct15" w:color="auto" w:fill="FFFFFF"/>
+        </w:rPr>
+        <w:t>|  I1   |  Pablo /</w:t>
       </w:r>
       <w:proofErr w:type="spellStart"/>
       <w:r>
@@ -904,7 +798,6 @@
           <w:shd w:val="pct15" w:color="auto" w:fill="FFFFFF"/>
         </w:rPr>
       </w:pPr>
-      <w:proofErr w:type="gramStart"/>
       <w:r>
         <w:rPr>
           <w:sz w:val="20"/>
@@ -912,16 +805,7 @@
           <w:shd w:val="pct15" w:color="auto" w:fill="FFFFFF"/>
         </w:rPr>
         <w:lastRenderedPageBreak/>
-        <w:t>|  I</w:t>
-      </w:r>
-      <w:proofErr w:type="gramEnd"/>
-      <w:r>
-        <w:rPr>
-          <w:sz w:val="20"/>
-          <w:szCs w:val="20"/>
-          <w:shd w:val="pct15" w:color="auto" w:fill="FFFFFF"/>
-        </w:rPr>
-        <w:t>11  |  Liz /Elisabeth/            |  F       |  1990-07-08  |  29   |  false  |  2008-02-06  |         |  F5,     |</w:t>
+        <w:t>|  I11  |  Liz /Elisabeth/            |  F       |  1990-07-08  |  29   |  false  |  2008-02-06  |         |  F5,     |</w:t>
       </w:r>
     </w:p>
     <w:p>
@@ -949,23 +833,13 @@
           <w:shd w:val="pct15" w:color="auto" w:fill="FFFFFF"/>
         </w:rPr>
       </w:pPr>
-      <w:proofErr w:type="gramStart"/>
-      <w:r>
-        <w:rPr>
-          <w:sz w:val="20"/>
-          <w:szCs w:val="20"/>
-          <w:shd w:val="pct15" w:color="auto" w:fill="FFFFFF"/>
-        </w:rPr>
-        <w:t>|  I</w:t>
-      </w:r>
-      <w:proofErr w:type="gramEnd"/>
-      <w:r>
-        <w:rPr>
-          <w:sz w:val="20"/>
-          <w:szCs w:val="20"/>
-          <w:shd w:val="pct15" w:color="auto" w:fill="FFFFFF"/>
-        </w:rPr>
-        <w:t>2   |  Sarah /Peter/              |  F       |  1989-08-28  |  30   |  false  |  1989-07-03  |  F3,    |  F1,     |</w:t>
+      <w:r>
+        <w:rPr>
+          <w:sz w:val="20"/>
+          <w:szCs w:val="20"/>
+          <w:shd w:val="pct15" w:color="auto" w:fill="FFFFFF"/>
+        </w:rPr>
+        <w:t>|  I2   |  Sarah /Peter/              |  F       |  1989-08-28  |  30   |  false  |  1989-07-03  |  F3,    |  F1,     |</w:t>
       </w:r>
     </w:p>
     <w:p>
@@ -993,23 +867,13 @@
           <w:shd w:val="pct15" w:color="auto" w:fill="FFFFFF"/>
         </w:rPr>
       </w:pPr>
-      <w:proofErr w:type="gramStart"/>
-      <w:r>
-        <w:rPr>
-          <w:sz w:val="20"/>
-          <w:szCs w:val="20"/>
-          <w:shd w:val="pct15" w:color="auto" w:fill="FFFFFF"/>
-        </w:rPr>
-        <w:t>|  I</w:t>
-      </w:r>
-      <w:proofErr w:type="gramEnd"/>
-      <w:r>
-        <w:rPr>
-          <w:sz w:val="20"/>
-          <w:szCs w:val="20"/>
-          <w:shd w:val="pct15" w:color="auto" w:fill="FFFFFF"/>
-        </w:rPr>
-        <w:t>10  |  Ricky /</w:t>
+      <w:r>
+        <w:rPr>
+          <w:sz w:val="20"/>
+          <w:szCs w:val="20"/>
+          <w:shd w:val="pct15" w:color="auto" w:fill="FFFFFF"/>
+        </w:rPr>
+        <w:t>|  I10  |  Ricky /</w:t>
       </w:r>
       <w:proofErr w:type="spellStart"/>
       <w:r>
@@ -1055,23 +919,13 @@
           <w:shd w:val="pct15" w:color="auto" w:fill="FFFFFF"/>
         </w:rPr>
       </w:pPr>
-      <w:proofErr w:type="gramStart"/>
-      <w:r>
-        <w:rPr>
-          <w:sz w:val="20"/>
-          <w:szCs w:val="20"/>
-          <w:shd w:val="pct15" w:color="auto" w:fill="FFFFFF"/>
-        </w:rPr>
-        <w:t>|  I</w:t>
-      </w:r>
-      <w:proofErr w:type="gramEnd"/>
-      <w:r>
-        <w:rPr>
-          <w:sz w:val="20"/>
-          <w:szCs w:val="20"/>
-          <w:shd w:val="pct15" w:color="auto" w:fill="FFFFFF"/>
-        </w:rPr>
-        <w:t>3   |  Sam /</w:t>
+      <w:r>
+        <w:rPr>
+          <w:sz w:val="20"/>
+          <w:szCs w:val="20"/>
+          <w:shd w:val="pct15" w:color="auto" w:fill="FFFFFF"/>
+        </w:rPr>
+        <w:t>|  I3   |  Sam /</w:t>
       </w:r>
       <w:proofErr w:type="spellStart"/>
       <w:r>
@@ -1117,23 +971,13 @@
           <w:shd w:val="pct15" w:color="auto" w:fill="FFFFFF"/>
         </w:rPr>
       </w:pPr>
-      <w:proofErr w:type="gramStart"/>
-      <w:r>
-        <w:rPr>
-          <w:sz w:val="20"/>
-          <w:szCs w:val="20"/>
-          <w:shd w:val="pct15" w:color="auto" w:fill="FFFFFF"/>
-        </w:rPr>
-        <w:t>|  I</w:t>
-      </w:r>
-      <w:proofErr w:type="gramEnd"/>
-      <w:r>
-        <w:rPr>
-          <w:sz w:val="20"/>
-          <w:szCs w:val="20"/>
-          <w:shd w:val="pct15" w:color="auto" w:fill="FFFFFF"/>
-        </w:rPr>
-        <w:t>13  |  Berta /Elisabeth/          |  F       |  1991-06-06  |  28   |  true   |  NA          |         |  F4,     |</w:t>
+      <w:r>
+        <w:rPr>
+          <w:sz w:val="20"/>
+          <w:szCs w:val="20"/>
+          <w:shd w:val="pct15" w:color="auto" w:fill="FFFFFF"/>
+        </w:rPr>
+        <w:t>|  I13  |  Berta /Elisabeth/          |  F       |  1991-06-06  |  28   |  true   |  NA          |         |  F4,     |</w:t>
       </w:r>
     </w:p>
     <w:p>
@@ -1162,23 +1006,13 @@
           <w:lang w:eastAsia="zh-CN"/>
         </w:rPr>
       </w:pPr>
-      <w:proofErr w:type="gramStart"/>
-      <w:r>
-        <w:rPr>
-          <w:sz w:val="20"/>
-          <w:szCs w:val="20"/>
-          <w:shd w:val="pct15" w:color="auto" w:fill="FFFFFF"/>
-        </w:rPr>
-        <w:t>|  I</w:t>
-      </w:r>
-      <w:proofErr w:type="gramEnd"/>
-      <w:r>
-        <w:rPr>
-          <w:sz w:val="20"/>
-          <w:szCs w:val="20"/>
-          <w:shd w:val="pct15" w:color="auto" w:fill="FFFFFF"/>
-        </w:rPr>
-        <w:t>4   |  Sam /Peter/                |  M       |  1963-08-13  |  56   |  true   |  NA          |         |  F3,     |</w:t>
+      <w:r>
+        <w:rPr>
+          <w:sz w:val="20"/>
+          <w:szCs w:val="20"/>
+          <w:shd w:val="pct15" w:color="auto" w:fill="FFFFFF"/>
+        </w:rPr>
+        <w:t>|  I4   |  Sam /Peter/                |  M       |  1963-08-13  |  56   |  true   |  NA          |         |  F3,     |</w:t>
       </w:r>
     </w:p>
     <w:p>
@@ -1206,23 +1040,13 @@
           <w:shd w:val="pct15" w:color="auto" w:fill="FFFFFF"/>
         </w:rPr>
       </w:pPr>
-      <w:proofErr w:type="gramStart"/>
-      <w:r>
-        <w:rPr>
-          <w:sz w:val="20"/>
-          <w:szCs w:val="20"/>
-          <w:shd w:val="pct15" w:color="auto" w:fill="FFFFFF"/>
-        </w:rPr>
-        <w:t>|  I</w:t>
-      </w:r>
-      <w:proofErr w:type="gramEnd"/>
-      <w:r>
-        <w:rPr>
-          <w:sz w:val="20"/>
-          <w:szCs w:val="20"/>
-          <w:shd w:val="pct15" w:color="auto" w:fill="FFFFFF"/>
-        </w:rPr>
-        <w:t>12  |  Dick /Peter/               |  M       |  2007-07-10  |  12   |  true   |  NA          |  F5,    |          |</w:t>
+      <w:r>
+        <w:rPr>
+          <w:sz w:val="20"/>
+          <w:szCs w:val="20"/>
+          <w:shd w:val="pct15" w:color="auto" w:fill="FFFFFF"/>
+        </w:rPr>
+        <w:t>|  I12  |  Dick /Peter/               |  M       |  2007-07-10  |  12   |  true   |  NA          |  F5,    |          |</w:t>
       </w:r>
     </w:p>
     <w:p>
@@ -1250,23 +1074,13 @@
           <w:shd w:val="pct15" w:color="auto" w:fill="FFFFFF"/>
         </w:rPr>
       </w:pPr>
-      <w:proofErr w:type="gramStart"/>
-      <w:r>
-        <w:rPr>
-          <w:sz w:val="20"/>
-          <w:szCs w:val="20"/>
-          <w:shd w:val="pct15" w:color="auto" w:fill="FFFFFF"/>
-        </w:rPr>
-        <w:t>|  I</w:t>
-      </w:r>
-      <w:proofErr w:type="gramEnd"/>
-      <w:r>
-        <w:rPr>
-          <w:sz w:val="20"/>
-          <w:szCs w:val="20"/>
-          <w:shd w:val="pct15" w:color="auto" w:fill="FFFFFF"/>
-        </w:rPr>
-        <w:t xml:space="preserve">5   |  </w:t>
+      <w:r>
+        <w:rPr>
+          <w:sz w:val="20"/>
+          <w:szCs w:val="20"/>
+          <w:shd w:val="pct15" w:color="auto" w:fill="FFFFFF"/>
+        </w:rPr>
+        <w:t xml:space="preserve">|  I5   |  </w:t>
       </w:r>
       <w:proofErr w:type="spellStart"/>
       <w:r>
@@ -1312,23 +1126,13 @@
           <w:shd w:val="pct15" w:color="auto" w:fill="FFFFFF"/>
         </w:rPr>
       </w:pPr>
-      <w:proofErr w:type="gramStart"/>
-      <w:r>
-        <w:rPr>
-          <w:sz w:val="20"/>
-          <w:szCs w:val="20"/>
-          <w:shd w:val="pct15" w:color="auto" w:fill="FFFFFF"/>
-        </w:rPr>
-        <w:t>|  I</w:t>
-      </w:r>
-      <w:proofErr w:type="gramEnd"/>
-      <w:r>
-        <w:rPr>
-          <w:sz w:val="20"/>
-          <w:szCs w:val="20"/>
-          <w:shd w:val="pct15" w:color="auto" w:fill="FFFFFF"/>
-        </w:rPr>
-        <w:t xml:space="preserve">15  |  </w:t>
+      <w:r>
+        <w:rPr>
+          <w:sz w:val="20"/>
+          <w:szCs w:val="20"/>
+          <w:shd w:val="pct15" w:color="auto" w:fill="FFFFFF"/>
+        </w:rPr>
+        <w:t xml:space="preserve">|  I15  |  </w:t>
       </w:r>
       <w:proofErr w:type="spellStart"/>
       <w:r>
@@ -1374,23 +1178,13 @@
           <w:shd w:val="pct15" w:color="auto" w:fill="FFFFFF"/>
         </w:rPr>
       </w:pPr>
-      <w:proofErr w:type="gramStart"/>
-      <w:r>
-        <w:rPr>
-          <w:sz w:val="20"/>
-          <w:szCs w:val="20"/>
-          <w:shd w:val="pct15" w:color="auto" w:fill="FFFFFF"/>
-        </w:rPr>
-        <w:t>|  I</w:t>
-      </w:r>
-      <w:proofErr w:type="gramEnd"/>
-      <w:r>
-        <w:rPr>
-          <w:sz w:val="20"/>
-          <w:szCs w:val="20"/>
-          <w:shd w:val="pct15" w:color="auto" w:fill="FFFFFF"/>
-        </w:rPr>
-        <w:t>6   |  Jake /Peter/               |  M       |  1987-06-11  |  32   |  false  |  2009-06-10  |  F3,    |  F4,F5,  |</w:t>
+      <w:r>
+        <w:rPr>
+          <w:sz w:val="20"/>
+          <w:szCs w:val="20"/>
+          <w:shd w:val="pct15" w:color="auto" w:fill="FFFFFF"/>
+        </w:rPr>
+        <w:t>|  I6   |  Jake /Peter/               |  M       |  1987-06-11  |  32   |  false  |  2009-06-10  |  F3,    |  F4,F5,  |</w:t>
       </w:r>
     </w:p>
     <w:p>
@@ -1418,23 +1212,13 @@
           <w:shd w:val="pct15" w:color="auto" w:fill="FFFFFF"/>
         </w:rPr>
       </w:pPr>
-      <w:proofErr w:type="gramStart"/>
-      <w:r>
-        <w:rPr>
-          <w:sz w:val="20"/>
-          <w:szCs w:val="20"/>
-          <w:shd w:val="pct15" w:color="auto" w:fill="FFFFFF"/>
-        </w:rPr>
-        <w:t>|  I</w:t>
-      </w:r>
-      <w:proofErr w:type="gramEnd"/>
-      <w:r>
-        <w:rPr>
-          <w:sz w:val="20"/>
-          <w:szCs w:val="20"/>
-          <w:shd w:val="pct15" w:color="auto" w:fill="FFFFFF"/>
-        </w:rPr>
-        <w:t>14  |  Joe /Peter/                |  M       |  2012-06-11  |  7    |  false  |  2011-04-02  |  F4,    |  F6,     |</w:t>
+      <w:r>
+        <w:rPr>
+          <w:sz w:val="20"/>
+          <w:szCs w:val="20"/>
+          <w:shd w:val="pct15" w:color="auto" w:fill="FFFFFF"/>
+        </w:rPr>
+        <w:t>|  I14  |  Joe /Peter/                |  M       |  2012-06-11  |  7    |  false  |  2011-04-02  |  F4,    |  F6,     |</w:t>
       </w:r>
     </w:p>
     <w:p>
@@ -1462,23 +1246,13 @@
           <w:shd w:val="pct15" w:color="auto" w:fill="FFFFFF"/>
         </w:rPr>
       </w:pPr>
-      <w:proofErr w:type="gramStart"/>
-      <w:r>
-        <w:rPr>
-          <w:sz w:val="20"/>
-          <w:szCs w:val="20"/>
-          <w:shd w:val="pct15" w:color="auto" w:fill="FFFFFF"/>
-        </w:rPr>
-        <w:t>|  I</w:t>
-      </w:r>
-      <w:proofErr w:type="gramEnd"/>
-      <w:r>
-        <w:rPr>
-          <w:sz w:val="20"/>
-          <w:szCs w:val="20"/>
-          <w:shd w:val="pct15" w:color="auto" w:fill="FFFFFF"/>
-        </w:rPr>
-        <w:t>7   |  Jim /Peter/                |  M       |  1986-03-03  |  33   |  true   |  NA          |  F3,    |          |</w:t>
+      <w:r>
+        <w:rPr>
+          <w:sz w:val="20"/>
+          <w:szCs w:val="20"/>
+          <w:shd w:val="pct15" w:color="auto" w:fill="FFFFFF"/>
+        </w:rPr>
+        <w:t>|  I7   |  Jim /Peter/                |  M       |  1986-03-03  |  33   |  true   |  NA          |  F3,    |          |</w:t>
       </w:r>
     </w:p>
     <w:p>
@@ -1506,23 +1280,13 @@
           <w:shd w:val="pct15" w:color="auto" w:fill="FFFFFF"/>
         </w:rPr>
       </w:pPr>
-      <w:proofErr w:type="gramStart"/>
-      <w:r>
-        <w:rPr>
-          <w:sz w:val="20"/>
-          <w:szCs w:val="20"/>
-          <w:shd w:val="pct15" w:color="auto" w:fill="FFFFFF"/>
-        </w:rPr>
-        <w:t>|  I</w:t>
-      </w:r>
-      <w:proofErr w:type="gramEnd"/>
-      <w:r>
-        <w:rPr>
-          <w:sz w:val="20"/>
-          <w:szCs w:val="20"/>
-          <w:shd w:val="pct15" w:color="auto" w:fill="FFFFFF"/>
-        </w:rPr>
-        <w:t>17  |  Sam /</w:t>
+      <w:r>
+        <w:rPr>
+          <w:sz w:val="20"/>
+          <w:szCs w:val="20"/>
+          <w:shd w:val="pct15" w:color="auto" w:fill="FFFFFF"/>
+        </w:rPr>
+        <w:t>|  I17  |  Sam /</w:t>
       </w:r>
       <w:proofErr w:type="spellStart"/>
       <w:r>
@@ -1568,23 +1332,13 @@
           <w:shd w:val="pct15" w:color="auto" w:fill="FFFFFF"/>
         </w:rPr>
       </w:pPr>
-      <w:proofErr w:type="gramStart"/>
-      <w:r>
-        <w:rPr>
-          <w:sz w:val="20"/>
-          <w:szCs w:val="20"/>
-          <w:shd w:val="pct15" w:color="auto" w:fill="FFFFFF"/>
-        </w:rPr>
-        <w:t>|  I</w:t>
-      </w:r>
-      <w:proofErr w:type="gramEnd"/>
-      <w:r>
-        <w:rPr>
-          <w:sz w:val="20"/>
-          <w:szCs w:val="20"/>
-          <w:shd w:val="pct15" w:color="auto" w:fill="FFFFFF"/>
-        </w:rPr>
-        <w:t>8   |  Dean /</w:t>
+      <w:r>
+        <w:rPr>
+          <w:sz w:val="20"/>
+          <w:szCs w:val="20"/>
+          <w:shd w:val="pct15" w:color="auto" w:fill="FFFFFF"/>
+        </w:rPr>
+        <w:t>|  I8   |  Dean /</w:t>
       </w:r>
       <w:proofErr w:type="spellStart"/>
       <w:r>
@@ -1630,23 +1384,13 @@
           <w:shd w:val="pct15" w:color="auto" w:fill="FFFFFF"/>
         </w:rPr>
       </w:pPr>
-      <w:proofErr w:type="gramStart"/>
-      <w:r>
-        <w:rPr>
-          <w:sz w:val="20"/>
-          <w:szCs w:val="20"/>
-          <w:shd w:val="pct15" w:color="auto" w:fill="FFFFFF"/>
-        </w:rPr>
-        <w:t>|  I</w:t>
-      </w:r>
-      <w:proofErr w:type="gramEnd"/>
-      <w:r>
-        <w:rPr>
-          <w:sz w:val="20"/>
-          <w:szCs w:val="20"/>
-          <w:shd w:val="pct15" w:color="auto" w:fill="FFFFFF"/>
-        </w:rPr>
-        <w:t xml:space="preserve">16  |  </w:t>
+      <w:r>
+        <w:rPr>
+          <w:sz w:val="20"/>
+          <w:szCs w:val="20"/>
+          <w:shd w:val="pct15" w:color="auto" w:fill="FFFFFF"/>
+        </w:rPr>
+        <w:t xml:space="preserve">|  I16  |  </w:t>
       </w:r>
       <w:proofErr w:type="spellStart"/>
       <w:r>
@@ -1692,23 +1436,13 @@
           <w:shd w:val="pct15" w:color="auto" w:fill="FFFFFF"/>
         </w:rPr>
       </w:pPr>
-      <w:proofErr w:type="gramStart"/>
-      <w:r>
-        <w:rPr>
-          <w:sz w:val="20"/>
-          <w:szCs w:val="20"/>
-          <w:shd w:val="pct15" w:color="auto" w:fill="FFFFFF"/>
-        </w:rPr>
-        <w:t>|  I</w:t>
-      </w:r>
-      <w:proofErr w:type="gramEnd"/>
-      <w:r>
-        <w:rPr>
-          <w:sz w:val="20"/>
-          <w:szCs w:val="20"/>
-          <w:shd w:val="pct15" w:color="auto" w:fill="FFFFFF"/>
-        </w:rPr>
-        <w:t>9   |  Sam /Sarah/                |  F       |  1961-04-11  |  58   |  true   |  NA          |         |  F2,     |</w:t>
+      <w:r>
+        <w:rPr>
+          <w:sz w:val="20"/>
+          <w:szCs w:val="20"/>
+          <w:shd w:val="pct15" w:color="auto" w:fill="FFFFFF"/>
+        </w:rPr>
+        <w:t>|  I9   |  Sam /Sarah/                |  F       |  1961-04-11  |  58   |  true   |  NA          |         |  F2,     |</w:t>
       </w:r>
     </w:p>
     <w:p>
@@ -1779,23 +1513,13 @@
           <w:shd w:val="pct15" w:color="auto" w:fill="FFFFFF"/>
         </w:rPr>
       </w:pPr>
-      <w:proofErr w:type="gramStart"/>
-      <w:r>
-        <w:rPr>
-          <w:sz w:val="20"/>
-          <w:szCs w:val="20"/>
-          <w:shd w:val="pct15" w:color="auto" w:fill="FFFFFF"/>
-        </w:rPr>
-        <w:t>|  ID</w:t>
-      </w:r>
-      <w:proofErr w:type="gramEnd"/>
-      <w:r>
-        <w:rPr>
-          <w:sz w:val="20"/>
-          <w:szCs w:val="20"/>
-          <w:shd w:val="pct15" w:color="auto" w:fill="FFFFFF"/>
-        </w:rPr>
-        <w:t xml:space="preserve">  |  Married     |  Divorced    |  Husband ID  |  Husband Name     |  Wife ID  |  Wife Name          |  Children      |</w:t>
+      <w:r>
+        <w:rPr>
+          <w:sz w:val="20"/>
+          <w:szCs w:val="20"/>
+          <w:shd w:val="pct15" w:color="auto" w:fill="FFFFFF"/>
+        </w:rPr>
+        <w:t>|  ID  |  Married     |  Divorced    |  Husband ID  |  Husband Name     |  Wife ID  |  Wife Name          |  Children      |</w:t>
       </w:r>
     </w:p>
     <w:p>
@@ -1823,23 +1547,13 @@
           <w:shd w:val="pct15" w:color="auto" w:fill="FFFFFF"/>
         </w:rPr>
       </w:pPr>
-      <w:proofErr w:type="gramStart"/>
-      <w:r>
-        <w:rPr>
-          <w:sz w:val="20"/>
-          <w:szCs w:val="20"/>
-          <w:shd w:val="pct15" w:color="auto" w:fill="FFFFFF"/>
-        </w:rPr>
-        <w:t>|  F</w:t>
-      </w:r>
-      <w:proofErr w:type="gramEnd"/>
-      <w:r>
-        <w:rPr>
-          <w:sz w:val="20"/>
-          <w:szCs w:val="20"/>
-          <w:shd w:val="pct15" w:color="auto" w:fill="FFFFFF"/>
-        </w:rPr>
-        <w:t xml:space="preserve">6  |  NA          |  NA          |  I14         |  Joe /Peter/      |  I15      |  </w:t>
+      <w:r>
+        <w:rPr>
+          <w:sz w:val="20"/>
+          <w:szCs w:val="20"/>
+          <w:shd w:val="pct15" w:color="auto" w:fill="FFFFFF"/>
+        </w:rPr>
+        <w:t xml:space="preserve">|  F6  |  NA          |  NA          |  I14         |  Joe /Peter/      |  I15      |  </w:t>
       </w:r>
       <w:proofErr w:type="spellStart"/>
       <w:r>
@@ -1885,23 +1599,13 @@
           <w:shd w:val="pct15" w:color="auto" w:fill="FFFFFF"/>
         </w:rPr>
       </w:pPr>
-      <w:proofErr w:type="gramStart"/>
-      <w:r>
-        <w:rPr>
-          <w:sz w:val="20"/>
-          <w:szCs w:val="20"/>
-          <w:shd w:val="pct15" w:color="auto" w:fill="FFFFFF"/>
-        </w:rPr>
-        <w:t>|  F</w:t>
-      </w:r>
-      <w:proofErr w:type="gramEnd"/>
-      <w:r>
-        <w:rPr>
-          <w:sz w:val="20"/>
-          <w:szCs w:val="20"/>
-          <w:shd w:val="pct15" w:color="auto" w:fill="FFFFFF"/>
-        </w:rPr>
-        <w:t>1  |  1988-07-13  |  1990-04-03  |  I1          |  Pablo /</w:t>
+      <w:r>
+        <w:rPr>
+          <w:sz w:val="20"/>
+          <w:szCs w:val="20"/>
+          <w:shd w:val="pct15" w:color="auto" w:fill="FFFFFF"/>
+        </w:rPr>
+        <w:t>|  F1  |  1988-07-13  |  1990-04-03  |  I1          |  Pablo /</w:t>
       </w:r>
       <w:proofErr w:type="spellStart"/>
       <w:r>
@@ -1947,23 +1651,13 @@
           <w:shd w:val="pct15" w:color="auto" w:fill="FFFFFF"/>
         </w:rPr>
       </w:pPr>
-      <w:proofErr w:type="gramStart"/>
-      <w:r>
-        <w:rPr>
-          <w:sz w:val="20"/>
-          <w:szCs w:val="20"/>
-          <w:shd w:val="pct15" w:color="auto" w:fill="FFFFFF"/>
-        </w:rPr>
-        <w:t>|  F</w:t>
-      </w:r>
-      <w:proofErr w:type="gramEnd"/>
-      <w:r>
-        <w:rPr>
-          <w:sz w:val="20"/>
-          <w:szCs w:val="20"/>
-          <w:shd w:val="pct15" w:color="auto" w:fill="FFFFFF"/>
-        </w:rPr>
-        <w:t>2  |  1980-05-04  |  NA          |  I8          |  Dean /</w:t>
+      <w:r>
+        <w:rPr>
+          <w:sz w:val="20"/>
+          <w:szCs w:val="20"/>
+          <w:shd w:val="pct15" w:color="auto" w:fill="FFFFFF"/>
+        </w:rPr>
+        <w:t>|  F2  |  1980-05-04  |  NA          |  I8          |  Dean /</w:t>
       </w:r>
       <w:proofErr w:type="spellStart"/>
       <w:r>
@@ -2009,23 +1703,13 @@
           <w:shd w:val="pct15" w:color="auto" w:fill="FFFFFF"/>
         </w:rPr>
       </w:pPr>
-      <w:proofErr w:type="gramStart"/>
-      <w:r>
-        <w:rPr>
-          <w:sz w:val="20"/>
-          <w:szCs w:val="20"/>
-          <w:shd w:val="pct15" w:color="auto" w:fill="FFFFFF"/>
-        </w:rPr>
-        <w:t>|  F</w:t>
-      </w:r>
-      <w:proofErr w:type="gramEnd"/>
-      <w:r>
-        <w:rPr>
-          <w:sz w:val="20"/>
-          <w:szCs w:val="20"/>
-          <w:shd w:val="pct15" w:color="auto" w:fill="FFFFFF"/>
-        </w:rPr>
-        <w:t xml:space="preserve">3  |  1984-04-04  |  NA          |  I4          |  Sam /Peter/      |  I5       |  </w:t>
+      <w:r>
+        <w:rPr>
+          <w:sz w:val="20"/>
+          <w:szCs w:val="20"/>
+          <w:shd w:val="pct15" w:color="auto" w:fill="FFFFFF"/>
+        </w:rPr>
+        <w:t xml:space="preserve">|  F3  |  1984-04-04  |  NA          |  I4          |  Sam /Peter/      |  I5       |  </w:t>
       </w:r>
       <w:proofErr w:type="spellStart"/>
       <w:r>
@@ -2071,23 +1755,13 @@
           <w:shd w:val="pct15" w:color="auto" w:fill="FFFFFF"/>
         </w:rPr>
       </w:pPr>
-      <w:proofErr w:type="gramStart"/>
-      <w:r>
-        <w:rPr>
-          <w:sz w:val="20"/>
-          <w:szCs w:val="20"/>
-          <w:shd w:val="pct15" w:color="auto" w:fill="FFFFFF"/>
-        </w:rPr>
-        <w:t>|  F</w:t>
-      </w:r>
-      <w:proofErr w:type="gramEnd"/>
-      <w:r>
-        <w:rPr>
-          <w:sz w:val="20"/>
-          <w:szCs w:val="20"/>
-          <w:shd w:val="pct15" w:color="auto" w:fill="FFFFFF"/>
-        </w:rPr>
-        <w:t>4  |  2010-05-04  |  NA          |  I6          |  Jake /Peter/     |  I13      |  Berta /Elisabeth/  |  I15,I14,I16,  |</w:t>
+      <w:r>
+        <w:rPr>
+          <w:sz w:val="20"/>
+          <w:szCs w:val="20"/>
+          <w:shd w:val="pct15" w:color="auto" w:fill="FFFFFF"/>
+        </w:rPr>
+        <w:t>|  F4  |  2010-05-04  |  NA          |  I6          |  Jake /Peter/     |  I13      |  Berta /Elisabeth/  |  I15,I14,I16,  |</w:t>
       </w:r>
     </w:p>
     <w:p>
@@ -2115,23 +1789,13 @@
           <w:shd w:val="pct15" w:color="auto" w:fill="FFFFFF"/>
         </w:rPr>
       </w:pPr>
-      <w:proofErr w:type="gramStart"/>
-      <w:r>
-        <w:rPr>
-          <w:sz w:val="20"/>
-          <w:szCs w:val="20"/>
-          <w:shd w:val="pct15" w:color="auto" w:fill="FFFFFF"/>
-        </w:rPr>
-        <w:t>|  F</w:t>
-      </w:r>
-      <w:proofErr w:type="gramEnd"/>
-      <w:r>
-        <w:rPr>
-          <w:sz w:val="20"/>
-          <w:szCs w:val="20"/>
-          <w:shd w:val="pct15" w:color="auto" w:fill="FFFFFF"/>
-        </w:rPr>
-        <w:t>5  |  2006-06-11  |  2009-05-02  |  I6          |  Jake /Peter/     |  I11      |  Liz /Elisabeth/    |  I12,          |</w:t>
+      <w:r>
+        <w:rPr>
+          <w:sz w:val="20"/>
+          <w:szCs w:val="20"/>
+          <w:shd w:val="pct15" w:color="auto" w:fill="FFFFFF"/>
+        </w:rPr>
+        <w:t>|  F5  |  2006-06-11  |  2009-05-02  |  I6          |  Jake /Peter/     |  I11      |  Liz /Elisabeth/    |  I12,          |</w:t>
       </w:r>
     </w:p>
     <w:p>
@@ -2171,7 +1835,7 @@
     </w:p>
     <w:p>
       <w:pPr>
-        <w:pStyle w:val="HTMLPreformatted"/>
+        <w:pStyle w:val="HTML"/>
         <w:shd w:val="clear" w:color="auto" w:fill="2B2B2B"/>
         <w:rPr>
           <w:rFonts w:ascii="Menlo" w:hAnsi="Menlo" w:cs="Menlo"/>
@@ -2735,7 +2399,17 @@
           <w:szCs w:val="18"/>
         </w:rPr>
         <w:br/>
-        <w:t>ERROR: FAMILY: US24: Family ID: F1 and F2 with the same WIFE by name null and the same marriage date: 2008-07-13</w:t>
+        <w:t>ERROR: FAMILY: US24: Family ID: F1 and F2 with the same WIFE by name null and the same marriage date: 2008-</w:t>
+      </w:r>
+      <w:r>
+        <w:rPr>
+          <w:rFonts w:ascii="Menlo" w:hAnsi="Menlo" w:cs="Menlo"/>
+          <w:color w:val="A9B7C6"/>
+          <w:sz w:val="18"/>
+          <w:szCs w:val="18"/>
+        </w:rPr>
+        <w:lastRenderedPageBreak/>
+        <w:t>07-13</w:t>
       </w:r>
       <w:r>
         <w:rPr>
@@ -2785,15 +2459,6 @@
           <w:szCs w:val="18"/>
         </w:rPr>
         <w:br/>
-      </w:r>
-      <w:r>
-        <w:rPr>
-          <w:rFonts w:ascii="Menlo" w:hAnsi="Menlo" w:cs="Menlo"/>
-          <w:color w:val="A9B7C6"/>
-          <w:sz w:val="18"/>
-          <w:szCs w:val="18"/>
-        </w:rPr>
-        <w:lastRenderedPageBreak/>
         <w:t xml:space="preserve">ERROR: Family: US26:  in family:F1 which this indiI2 as a spouse is not record this </w:t>
       </w:r>
       <w:proofErr w:type="spellStart"/>
@@ -3084,21 +2749,12 @@
           <w:szCs w:val="18"/>
         </w:rPr>
         <w:br/>
-        <w:t xml:space="preserve">   id: I12 birthday: 2011-07-10</w:t>
-      </w:r>
-      <w:r>
-        <w:rPr>
-          <w:rFonts w:ascii="Menlo" w:hAnsi="Menlo" w:cs="Menlo"/>
-          <w:color w:val="A9B7C6"/>
-          <w:sz w:val="18"/>
-          <w:szCs w:val="18"/>
-        </w:rPr>
-        <w:t xml:space="preserve"> </w:t>
-      </w:r>
-    </w:p>
-    <w:p>
-      <w:pPr>
-        <w:pStyle w:val="HTMLPreformatted"/>
+        <w:t xml:space="preserve">   id: I12 birthday: 2011-07-10 </w:t>
+      </w:r>
+    </w:p>
+    <w:p>
+      <w:pPr>
+        <w:pStyle w:val="HTML"/>
         <w:shd w:val="clear" w:color="auto" w:fill="2B2B2B"/>
         <w:rPr>
           <w:rFonts w:ascii="Menlo" w:hAnsi="Menlo" w:cs="Menlo"/>
@@ -3503,7 +3159,7 @@
     </w:p>
     <w:p>
       <w:pPr>
-        <w:pStyle w:val="Subtitle"/>
+        <w:pStyle w:val="a5"/>
         <w:numPr>
           <w:ilvl w:val="0"/>
           <w:numId w:val="1"/>
@@ -3575,7 +3231,7 @@
                     <pic:cNvPicPr/>
                   </pic:nvPicPr>
                   <pic:blipFill>
-                    <a:blip r:embed="rId5">
+                    <a:blip r:embed="rId7">
                       <a:extLst>
                         <a:ext uri="{28A0092B-C50C-407E-A947-70E740481C1C}">
                           <a14:useLocalDpi xmlns:a14="http://schemas.microsoft.com/office/drawing/2010/main" val="0"/>
@@ -3644,7 +3300,6 @@
     <w:p>
       <w:pPr>
         <w:rPr>
-          <w:rFonts w:hint="eastAsia"/>
           <w:lang w:eastAsia="zh-CN"/>
         </w:rPr>
       </w:pPr>
@@ -3664,6 +3319,9 @@
     </w:p>
     <w:p>
       <w:r>
+        <w:rPr>
+          <w:noProof/>
+        </w:rPr>
         <w:lastRenderedPageBreak/>
         <w:drawing>
           <wp:inline distT="0" distB="0" distL="0" distR="0" wp14:anchorId="69538E05" wp14:editId="457C37AC">
@@ -3681,7 +3339,7 @@
                     <pic:cNvPicPr/>
                   </pic:nvPicPr>
                   <pic:blipFill>
-                    <a:blip r:embed="rId6"/>
+                    <a:blip r:embed="rId8"/>
                     <a:stretch>
                       <a:fillRect/>
                     </a:stretch>
@@ -3718,6 +3376,44 @@
     </w:sectPr>
   </w:body>
 </w:document>
+</file>
+
+<file path=word/endnotes.xml><?xml version="1.0" encoding="utf-8"?>
+<w:endnotes xmlns:wpc="http://schemas.microsoft.com/office/word/2010/wordprocessingCanvas" xmlns:cx="http://schemas.microsoft.com/office/drawing/2014/chartex" xmlns:cx1="http://schemas.microsoft.com/office/drawing/2015/9/8/chartex" xmlns:cx2="http://schemas.microsoft.com/office/drawing/2015/10/21/chartex" xmlns:cx3="http://schemas.microsoft.com/office/drawing/2016/5/9/chartex" xmlns:cx4="http://schemas.microsoft.com/office/drawing/2016/5/10/chartex" xmlns:cx5="http://schemas.microsoft.com/office/drawing/2016/5/11/chartex" xmlns:cx6="http://schemas.microsoft.com/office/drawing/2016/5/12/chartex" xmlns:cx7="http://schemas.microsoft.com/office/drawing/2016/5/13/chartex" xmlns:cx8="http://schemas.microsoft.com/office/drawing/2016/5/14/chartex" xmlns:mc="http://schemas.openxmlformats.org/markup-compatibility/2006" xmlns:aink="http://schemas.microsoft.com/office/drawing/2016/ink" xmlns:am3d="http://schemas.microsoft.com/office/drawing/2017/model3d" xmlns:o="urn:schemas-microsoft-com:office:office" xmlns:r="http://schemas.openxmlformats.org/officeDocument/2006/relationships" xmlns:m="http://schemas.openxmlformats.org/officeDocument/2006/math" xmlns:v="urn:schemas-microsoft-com:vml" xmlns:wp14="http://schemas.microsoft.com/office/word/2010/wordprocessingDrawing" xmlns:wp="http://schemas.openxmlformats.org/drawingml/2006/wordprocessingDrawing" xmlns:w10="urn:schemas-microsoft-com:office:word" xmlns:w="http://schemas.openxmlformats.org/wordprocessingml/2006/main" xmlns:w14="http://schemas.microsoft.com/office/word/2010/wordml" xmlns:w15="http://schemas.microsoft.com/office/word/2012/wordml" xmlns:w16cid="http://schemas.microsoft.com/office/word/2016/wordml/cid" xmlns:w16se="http://schemas.microsoft.com/office/word/2015/wordml/symex" xmlns:wpg="http://schemas.microsoft.com/office/word/2010/wordprocessingGroup" xmlns:wpi="http://schemas.microsoft.com/office/word/2010/wordprocessingInk" xmlns:wne="http://schemas.microsoft.com/office/word/2006/wordml" xmlns:wps="http://schemas.microsoft.com/office/word/2010/wordprocessingShape" mc:Ignorable="w14 w15 w16se w16cid wp14">
+  <w:endnote w:type="separator" w:id="-1">
+    <w:p>
+      <w:r>
+        <w:separator/>
+      </w:r>
+    </w:p>
+  </w:endnote>
+  <w:endnote w:type="continuationSeparator" w:id="0">
+    <w:p>
+      <w:r>
+        <w:continuationSeparator/>
+      </w:r>
+    </w:p>
+  </w:endnote>
+</w:endnotes>
+</file>
+
+<file path=word/footnotes.xml><?xml version="1.0" encoding="utf-8"?>
+<w:footnotes xmlns:wpc="http://schemas.microsoft.com/office/word/2010/wordprocessingCanvas" xmlns:cx="http://schemas.microsoft.com/office/drawing/2014/chartex" xmlns:cx1="http://schemas.microsoft.com/office/drawing/2015/9/8/chartex" xmlns:cx2="http://schemas.microsoft.com/office/drawing/2015/10/21/chartex" xmlns:cx3="http://schemas.microsoft.com/office/drawing/2016/5/9/chartex" xmlns:cx4="http://schemas.microsoft.com/office/drawing/2016/5/10/chartex" xmlns:cx5="http://schemas.microsoft.com/office/drawing/2016/5/11/chartex" xmlns:cx6="http://schemas.microsoft.com/office/drawing/2016/5/12/chartex" xmlns:cx7="http://schemas.microsoft.com/office/drawing/2016/5/13/chartex" xmlns:cx8="http://schemas.microsoft.com/office/drawing/2016/5/14/chartex" xmlns:mc="http://schemas.openxmlformats.org/markup-compatibility/2006" xmlns:aink="http://schemas.microsoft.com/office/drawing/2016/ink" xmlns:am3d="http://schemas.microsoft.com/office/drawing/2017/model3d" xmlns:o="urn:schemas-microsoft-com:office:office" xmlns:r="http://schemas.openxmlformats.org/officeDocument/2006/relationships" xmlns:m="http://schemas.openxmlformats.org/officeDocument/2006/math" xmlns:v="urn:schemas-microsoft-com:vml" xmlns:wp14="http://schemas.microsoft.com/office/word/2010/wordprocessingDrawing" xmlns:wp="http://schemas.openxmlformats.org/drawingml/2006/wordprocessingDrawing" xmlns:w10="urn:schemas-microsoft-com:office:word" xmlns:w="http://schemas.openxmlformats.org/wordprocessingml/2006/main" xmlns:w14="http://schemas.microsoft.com/office/word/2010/wordml" xmlns:w15="http://schemas.microsoft.com/office/word/2012/wordml" xmlns:w16cid="http://schemas.microsoft.com/office/word/2016/wordml/cid" xmlns:w16se="http://schemas.microsoft.com/office/word/2015/wordml/symex" xmlns:wpg="http://schemas.microsoft.com/office/word/2010/wordprocessingGroup" xmlns:wpi="http://schemas.microsoft.com/office/word/2010/wordprocessingInk" xmlns:wne="http://schemas.microsoft.com/office/word/2006/wordml" xmlns:wps="http://schemas.microsoft.com/office/word/2010/wordprocessingShape" mc:Ignorable="w14 w15 w16se w16cid wp14">
+  <w:footnote w:type="separator" w:id="-1">
+    <w:p>
+      <w:r>
+        <w:separator/>
+      </w:r>
+    </w:p>
+  </w:footnote>
+  <w:footnote w:type="continuationSeparator" w:id="0">
+    <w:p>
+      <w:r>
+        <w:continuationSeparator/>
+      </w:r>
+    </w:p>
+  </w:footnote>
+</w:footnotes>
 </file>
 
 <file path=word/numbering.xml><?xml version="1.0" encoding="utf-8"?>
@@ -4208,15 +3904,15 @@
     <w:lsdException w:name="Unresolved Mention" w:semiHidden="1" w:unhideWhenUsed="1"/>
     <w:lsdException w:name="Smart Link" w:semiHidden="1" w:unhideWhenUsed="1"/>
   </w:latentStyles>
-  <w:style w:type="paragraph" w:default="1" w:styleId="Normal">
+  <w:style w:type="paragraph" w:default="1" w:styleId="a">
     <w:name w:val="Normal"/>
     <w:qFormat/>
   </w:style>
-  <w:style w:type="paragraph" w:styleId="Heading1">
+  <w:style w:type="paragraph" w:styleId="1">
     <w:name w:val="heading 1"/>
-    <w:basedOn w:val="Normal"/>
-    <w:next w:val="Normal"/>
-    <w:link w:val="Heading1Char"/>
+    <w:basedOn w:val="a"/>
+    <w:next w:val="a"/>
+    <w:link w:val="10"/>
     <w:uiPriority w:val="9"/>
     <w:qFormat/>
     <w:rsid w:val="00601350"/>
@@ -4233,13 +3929,13 @@
       <w:szCs w:val="32"/>
     </w:rPr>
   </w:style>
-  <w:style w:type="character" w:default="1" w:styleId="DefaultParagraphFont">
+  <w:style w:type="character" w:default="1" w:styleId="a0">
     <w:name w:val="Default Paragraph Font"/>
     <w:uiPriority w:val="1"/>
     <w:semiHidden/>
     <w:unhideWhenUsed/>
   </w:style>
-  <w:style w:type="table" w:default="1" w:styleId="TableNormal">
+  <w:style w:type="table" w:default="1" w:styleId="a1">
     <w:name w:val="Normal Table"/>
     <w:uiPriority w:val="99"/>
     <w:semiHidden/>
@@ -4254,17 +3950,17 @@
       </w:tblCellMar>
     </w:tblPr>
   </w:style>
-  <w:style w:type="numbering" w:default="1" w:styleId="NoList">
+  <w:style w:type="numbering" w:default="1" w:styleId="a2">
     <w:name w:val="No List"/>
     <w:uiPriority w:val="99"/>
     <w:semiHidden/>
     <w:unhideWhenUsed/>
   </w:style>
-  <w:style w:type="paragraph" w:styleId="Title">
+  <w:style w:type="paragraph" w:styleId="a3">
     <w:name w:val="Title"/>
-    <w:basedOn w:val="Normal"/>
-    <w:next w:val="Normal"/>
-    <w:link w:val="TitleChar"/>
+    <w:basedOn w:val="a"/>
+    <w:next w:val="a"/>
+    <w:link w:val="a4"/>
     <w:uiPriority w:val="10"/>
     <w:qFormat/>
     <w:rsid w:val="00601350"/>
@@ -4279,10 +3975,10 @@
       <w:szCs w:val="56"/>
     </w:rPr>
   </w:style>
-  <w:style w:type="character" w:customStyle="1" w:styleId="TitleChar">
-    <w:name w:val="Title Char"/>
-    <w:basedOn w:val="DefaultParagraphFont"/>
-    <w:link w:val="Title"/>
+  <w:style w:type="character" w:customStyle="1" w:styleId="a4">
+    <w:name w:val="标题 字符"/>
+    <w:basedOn w:val="a0"/>
+    <w:link w:val="a3"/>
     <w:uiPriority w:val="10"/>
     <w:rsid w:val="00601350"/>
     <w:rPr>
@@ -4293,11 +3989,11 @@
       <w:szCs w:val="56"/>
     </w:rPr>
   </w:style>
-  <w:style w:type="paragraph" w:styleId="Subtitle">
+  <w:style w:type="paragraph" w:styleId="a5">
     <w:name w:val="Subtitle"/>
-    <w:basedOn w:val="Normal"/>
-    <w:next w:val="Normal"/>
-    <w:link w:val="SubtitleChar"/>
+    <w:basedOn w:val="a"/>
+    <w:next w:val="a"/>
+    <w:link w:val="a6"/>
     <w:uiPriority w:val="11"/>
     <w:qFormat/>
     <w:rsid w:val="00601350"/>
@@ -4314,10 +4010,10 @@
       <w:szCs w:val="22"/>
     </w:rPr>
   </w:style>
-  <w:style w:type="character" w:customStyle="1" w:styleId="SubtitleChar">
-    <w:name w:val="Subtitle Char"/>
-    <w:basedOn w:val="DefaultParagraphFont"/>
-    <w:link w:val="Subtitle"/>
+  <w:style w:type="character" w:customStyle="1" w:styleId="a6">
+    <w:name w:val="副标题 字符"/>
+    <w:basedOn w:val="a0"/>
+    <w:link w:val="a5"/>
     <w:uiPriority w:val="11"/>
     <w:rsid w:val="00601350"/>
     <w:rPr>
@@ -4327,10 +4023,10 @@
       <w:szCs w:val="22"/>
     </w:rPr>
   </w:style>
-  <w:style w:type="character" w:customStyle="1" w:styleId="Heading1Char">
-    <w:name w:val="Heading 1 Char"/>
-    <w:basedOn w:val="DefaultParagraphFont"/>
-    <w:link w:val="Heading1"/>
+  <w:style w:type="character" w:customStyle="1" w:styleId="10">
+    <w:name w:val="标题 1 字符"/>
+    <w:basedOn w:val="a0"/>
+    <w:link w:val="1"/>
     <w:uiPriority w:val="9"/>
     <w:rsid w:val="00601350"/>
     <w:rPr>
@@ -4340,9 +4036,9 @@
       <w:szCs w:val="32"/>
     </w:rPr>
   </w:style>
-  <w:style w:type="paragraph" w:styleId="ListParagraph">
+  <w:style w:type="paragraph" w:styleId="a7">
     <w:name w:val="List Paragraph"/>
-    <w:basedOn w:val="Normal"/>
+    <w:basedOn w:val="a"/>
     <w:uiPriority w:val="34"/>
     <w:qFormat/>
     <w:rsid w:val="009F5C57"/>
@@ -4351,10 +4047,10 @@
       <w:contextualSpacing/>
     </w:pPr>
   </w:style>
-  <w:style w:type="paragraph" w:styleId="HTMLPreformatted">
+  <w:style w:type="paragraph" w:styleId="HTML">
     <w:name w:val="HTML Preformatted"/>
-    <w:basedOn w:val="Normal"/>
-    <w:link w:val="HTMLPreformattedChar"/>
+    <w:basedOn w:val="a"/>
+    <w:link w:val="HTML0"/>
     <w:uiPriority w:val="99"/>
     <w:semiHidden/>
     <w:unhideWhenUsed/>
@@ -4386,10 +4082,10 @@
       <w:lang w:eastAsia="zh-CN"/>
     </w:rPr>
   </w:style>
-  <w:style w:type="character" w:customStyle="1" w:styleId="HTMLPreformattedChar">
-    <w:name w:val="HTML Preformatted Char"/>
-    <w:basedOn w:val="DefaultParagraphFont"/>
-    <w:link w:val="HTMLPreformatted"/>
+  <w:style w:type="character" w:customStyle="1" w:styleId="HTML0">
+    <w:name w:val="HTML 预设格式 字符"/>
+    <w:basedOn w:val="a0"/>
+    <w:link w:val="HTML"/>
     <w:uiPriority w:val="99"/>
     <w:semiHidden/>
     <w:rsid w:val="00834004"/>
@@ -4399,6 +4095,48 @@
       <w:szCs w:val="20"/>
       <w:lang w:eastAsia="zh-CN"/>
     </w:rPr>
+  </w:style>
+  <w:style w:type="paragraph" w:styleId="a8">
+    <w:name w:val="header"/>
+    <w:basedOn w:val="a"/>
+    <w:link w:val="a9"/>
+    <w:uiPriority w:val="99"/>
+    <w:unhideWhenUsed/>
+    <w:rsid w:val="00863505"/>
+    <w:pPr>
+      <w:tabs>
+        <w:tab w:val="center" w:pos="4320"/>
+        <w:tab w:val="right" w:pos="8640"/>
+      </w:tabs>
+    </w:pPr>
+  </w:style>
+  <w:style w:type="character" w:customStyle="1" w:styleId="a9">
+    <w:name w:val="页眉 字符"/>
+    <w:basedOn w:val="a0"/>
+    <w:link w:val="a8"/>
+    <w:uiPriority w:val="99"/>
+    <w:rsid w:val="00863505"/>
+  </w:style>
+  <w:style w:type="paragraph" w:styleId="aa">
+    <w:name w:val="footer"/>
+    <w:basedOn w:val="a"/>
+    <w:link w:val="ab"/>
+    <w:uiPriority w:val="99"/>
+    <w:unhideWhenUsed/>
+    <w:rsid w:val="00863505"/>
+    <w:pPr>
+      <w:tabs>
+        <w:tab w:val="center" w:pos="4320"/>
+        <w:tab w:val="right" w:pos="8640"/>
+      </w:tabs>
+    </w:pPr>
+  </w:style>
+  <w:style w:type="character" w:customStyle="1" w:styleId="ab">
+    <w:name w:val="页脚 字符"/>
+    <w:basedOn w:val="a0"/>
+    <w:link w:val="aa"/>
+    <w:uiPriority w:val="99"/>
+    <w:rsid w:val="00863505"/>
   </w:style>
 </w:styles>
 </file>

</xml_diff>